<commit_message>
Complete to Question 200
</commit_message>
<xml_diff>
--- a/Publish/Practice.docx
+++ b/Publish/Practice.docx
@@ -6786,10 +6786,795 @@
     </w:p>
     <w:p/>
     <w:p>
+      <w:r>
+        <w:t>Event Hub, data is streamed to BLOB storage</w:t>
+      </w:r>
+      <w:r>
+        <w:br/>
+      </w:r>
+      <w:r>
+        <w:rPr>
+          <w:b/>
+          <w:bCs/>
+        </w:rPr>
+        <w:t>Use Event Hubs Capture</w:t>
+      </w:r>
+      <w:r>
+        <w:rPr>
+          <w:b/>
+          <w:bCs/>
+        </w:rPr>
+        <w:br/>
+      </w:r>
+      <w:hyperlink r:id="rId42" w:history="1">
+        <w:r>
+          <w:rPr>
+            <w:rStyle w:val="Hyperlink"/>
+            <w:highlight w:val="yellow"/>
+          </w:rPr>
+          <w:t>https://docs.microsoft.com/en-us/azure/event-hubs/event-hubs-capture-enable-through-portal</w:t>
+        </w:r>
+      </w:hyperlink>
+    </w:p>
+    <w:p/>
+    <w:p>
+      <w:r>
+        <w:rPr>
+          <w:noProof/>
+        </w:rPr>
+        <w:lastRenderedPageBreak/>
+        <w:drawing>
+          <wp:inline distT="0" distB="0" distL="0" distR="0" wp14:anchorId="11E53F08" wp14:editId="2EBB145D">
+            <wp:extent cx="3054927" cy="2104248"/>
+            <wp:effectExtent l="0" t="0" r="0" b="0"/>
+            <wp:docPr id="27" name="Picture 27"/>
+            <wp:cNvGraphicFramePr>
+              <a:graphicFrameLocks xmlns:a="http://schemas.openxmlformats.org/drawingml/2006/main" noChangeAspect="1"/>
+            </wp:cNvGraphicFramePr>
+            <a:graphic xmlns:a="http://schemas.openxmlformats.org/drawingml/2006/main">
+              <a:graphicData uri="http://schemas.openxmlformats.org/drawingml/2006/picture">
+                <pic:pic xmlns:pic="http://schemas.openxmlformats.org/drawingml/2006/picture">
+                  <pic:nvPicPr>
+                    <pic:cNvPr id="1" name=""/>
+                    <pic:cNvPicPr/>
+                  </pic:nvPicPr>
+                  <pic:blipFill>
+                    <a:blip r:embed="rId43"/>
+                    <a:stretch>
+                      <a:fillRect/>
+                    </a:stretch>
+                  </pic:blipFill>
+                  <pic:spPr>
+                    <a:xfrm>
+                      <a:off x="0" y="0"/>
+                      <a:ext cx="3065542" cy="2111560"/>
+                    </a:xfrm>
+                    <a:prstGeom prst="rect">
+                      <a:avLst/>
+                    </a:prstGeom>
+                  </pic:spPr>
+                </pic:pic>
+              </a:graphicData>
+            </a:graphic>
+          </wp:inline>
+        </w:drawing>
+      </w:r>
+    </w:p>
+    <w:p>
+      <w:r>
+        <w:t>Slot 1: group create</w:t>
+      </w:r>
+      <w:r>
+        <w:br/>
+        <w:t xml:space="preserve">Slot 2: </w:t>
+      </w:r>
+      <w:proofErr w:type="spellStart"/>
+      <w:r>
+        <w:t>vm</w:t>
+      </w:r>
+      <w:proofErr w:type="spellEnd"/>
+      <w:r>
+        <w:t xml:space="preserve"> create</w:t>
+      </w:r>
+      <w:r>
+        <w:br/>
+        <w:t>Slot 3: --image</w:t>
+      </w:r>
+    </w:p>
+    <w:p>
+      <w:pPr>
+        <w:rPr>
+          <w:b/>
+          <w:bCs/>
+        </w:rPr>
+      </w:pPr>
+    </w:p>
+    <w:p>
+      <w:pPr>
+        <w:rPr>
+          <w:b/>
+          <w:bCs/>
+        </w:rPr>
+      </w:pPr>
+    </w:p>
+    <w:p>
+      <w:pPr>
+        <w:rPr>
+          <w:b/>
+          <w:bCs/>
+        </w:rPr>
+      </w:pPr>
+    </w:p>
+    <w:p>
+      <w:r>
+        <w:rPr>
+          <w:noProof/>
+        </w:rPr>
+        <w:drawing>
+          <wp:inline distT="0" distB="0" distL="0" distR="0" wp14:anchorId="0497E184" wp14:editId="2F9E2056">
+            <wp:extent cx="5943600" cy="3582035"/>
+            <wp:effectExtent l="0" t="0" r="0" b="0"/>
+            <wp:docPr id="28" name="Picture 28"/>
+            <wp:cNvGraphicFramePr>
+              <a:graphicFrameLocks xmlns:a="http://schemas.openxmlformats.org/drawingml/2006/main" noChangeAspect="1"/>
+            </wp:cNvGraphicFramePr>
+            <a:graphic xmlns:a="http://schemas.openxmlformats.org/drawingml/2006/main">
+              <a:graphicData uri="http://schemas.openxmlformats.org/drawingml/2006/picture">
+                <pic:pic xmlns:pic="http://schemas.openxmlformats.org/drawingml/2006/picture">
+                  <pic:nvPicPr>
+                    <pic:cNvPr id="1" name=""/>
+                    <pic:cNvPicPr/>
+                  </pic:nvPicPr>
+                  <pic:blipFill>
+                    <a:blip r:embed="rId44"/>
+                    <a:stretch>
+                      <a:fillRect/>
+                    </a:stretch>
+                  </pic:blipFill>
+                  <pic:spPr>
+                    <a:xfrm>
+                      <a:off x="0" y="0"/>
+                      <a:ext cx="5943600" cy="3582035"/>
+                    </a:xfrm>
+                    <a:prstGeom prst="rect">
+                      <a:avLst/>
+                    </a:prstGeom>
+                  </pic:spPr>
+                </pic:pic>
+              </a:graphicData>
+            </a:graphic>
+          </wp:inline>
+        </w:drawing>
+      </w:r>
+      <w:r>
+        <w:rPr>
+          <w:b/>
+          <w:bCs/>
+        </w:rPr>
+        <w:br/>
+      </w:r>
+      <w:r>
+        <w:t>Slot</w:t>
+      </w:r>
+      <w:r>
+        <w:t xml:space="preserve"> 1: </w:t>
+      </w:r>
+      <w:r>
+        <w:rPr>
+          <w:b/>
+          <w:bCs/>
+          <w:highlight w:val="yellow"/>
+        </w:rPr>
+        <w:t>RESOURCE FILE</w:t>
+      </w:r>
+      <w:r>
+        <w:br/>
+      </w:r>
+      <w:r>
+        <w:t>Slot</w:t>
+      </w:r>
+      <w:r>
+        <w:t xml:space="preserve"> </w:t>
+      </w:r>
+      <w:r>
+        <w:t>2</w:t>
+      </w:r>
+      <w:r>
+        <w:t>:</w:t>
+      </w:r>
+      <w:r>
+        <w:t xml:space="preserve"> </w:t>
+      </w:r>
+      <w:r>
+        <w:t>RESOURCE FILE</w:t>
+      </w:r>
+      <w:r>
+        <w:br/>
+      </w:r>
+      <w:r>
+        <w:t>Slot</w:t>
+      </w:r>
+      <w:r>
+        <w:t xml:space="preserve"> </w:t>
+      </w:r>
+      <w:r>
+        <w:t>3</w:t>
+      </w:r>
+      <w:r>
+        <w:t>:</w:t>
+      </w:r>
+      <w:r>
+        <w:t xml:space="preserve"> </w:t>
+      </w:r>
+      <w:proofErr w:type="spellStart"/>
+      <w:r>
+        <w:rPr>
+          <w:b/>
+          <w:bCs/>
+        </w:rPr>
+        <w:t>BatchSharedKeyCredentials</w:t>
+      </w:r>
+      <w:proofErr w:type="spellEnd"/>
+      <w:r>
+        <w:br/>
+      </w:r>
+      <w:r>
+        <w:t>Slot</w:t>
+      </w:r>
+      <w:r>
+        <w:t xml:space="preserve"> 4</w:t>
+      </w:r>
+      <w:r>
+        <w:t>:</w:t>
+      </w:r>
+      <w:r>
+        <w:t xml:space="preserve"> </w:t>
+      </w:r>
+      <w:proofErr w:type="spellStart"/>
+      <w:r>
+        <w:t>BatchSharedKeyCredentials</w:t>
+      </w:r>
+      <w:proofErr w:type="spellEnd"/>
+    </w:p>
+    <w:p/>
+    <w:p/>
+    <w:p>
+      <w:r>
+        <w:t>CRON expression, we want it to run once every two hours:</w:t>
+      </w:r>
+      <w:r>
+        <w:br/>
+        <w:t xml:space="preserve">is this ok? </w:t>
+      </w:r>
+      <w:r>
+        <w:t>0 0 */2 * * *</w:t>
+      </w:r>
+    </w:p>
+    <w:p>
+      <w:pPr>
+        <w:rPr>
+          <w:b/>
+          <w:bCs/>
+        </w:rPr>
+      </w:pPr>
+      <w:r>
+        <w:rPr>
+          <w:b/>
+          <w:bCs/>
+        </w:rPr>
+        <w:t xml:space="preserve">Yes: </w:t>
+      </w:r>
+      <w:proofErr w:type="spellStart"/>
+      <w:r>
+        <w:rPr>
+          <w:b/>
+          <w:bCs/>
+          <w:highlight w:val="yellow"/>
+        </w:rPr>
+        <w:t>todo</w:t>
+      </w:r>
+      <w:proofErr w:type="spellEnd"/>
+      <w:r>
+        <w:rPr>
+          <w:b/>
+          <w:bCs/>
+          <w:highlight w:val="yellow"/>
+        </w:rPr>
+        <w:t xml:space="preserve"> </w:t>
+      </w:r>
+      <w:proofErr w:type="spellStart"/>
+      <w:r>
+        <w:rPr>
+          <w:b/>
+          <w:bCs/>
+          <w:highlight w:val="yellow"/>
+        </w:rPr>
+        <w:t>cron</w:t>
+      </w:r>
+      <w:proofErr w:type="spellEnd"/>
+      <w:r>
+        <w:rPr>
+          <w:b/>
+          <w:bCs/>
+          <w:highlight w:val="yellow"/>
+        </w:rPr>
+        <w:t xml:space="preserve"> expressions</w:t>
+      </w:r>
+    </w:p>
+    <w:p>
+      <w:pPr>
+        <w:rPr>
+          <w:b/>
+          <w:bCs/>
+        </w:rPr>
+      </w:pPr>
+    </w:p>
+    <w:p>
+      <w:pPr>
+        <w:rPr>
+          <w:b/>
+          <w:bCs/>
+        </w:rPr>
+      </w:pPr>
+    </w:p>
+    <w:p>
+      <w:r>
+        <w:t>We have an Azure Function</w:t>
+      </w:r>
+      <w:r>
+        <w:t xml:space="preserve"> which reads messages from queue, write data to Table storage</w:t>
+      </w:r>
+    </w:p>
+    <w:p>
+      <w:pPr>
+        <w:rPr>
+          <w:b/>
+          <w:bCs/>
+        </w:rPr>
+      </w:pPr>
+      <w:r>
+        <w:rPr>
+          <w:noProof/>
+        </w:rPr>
+        <w:drawing>
+          <wp:inline distT="0" distB="0" distL="0" distR="0" wp14:anchorId="39AABCCF" wp14:editId="783CBFF5">
+            <wp:extent cx="3499889" cy="3761509"/>
+            <wp:effectExtent l="0" t="0" r="5715" b="0"/>
+            <wp:docPr id="29" name="Picture 29"/>
+            <wp:cNvGraphicFramePr>
+              <a:graphicFrameLocks xmlns:a="http://schemas.openxmlformats.org/drawingml/2006/main" noChangeAspect="1"/>
+            </wp:cNvGraphicFramePr>
+            <a:graphic xmlns:a="http://schemas.openxmlformats.org/drawingml/2006/main">
+              <a:graphicData uri="http://schemas.openxmlformats.org/drawingml/2006/picture">
+                <pic:pic xmlns:pic="http://schemas.openxmlformats.org/drawingml/2006/picture">
+                  <pic:nvPicPr>
+                    <pic:cNvPr id="1" name=""/>
+                    <pic:cNvPicPr/>
+                  </pic:nvPicPr>
+                  <pic:blipFill>
+                    <a:blip r:embed="rId45"/>
+                    <a:stretch>
+                      <a:fillRect/>
+                    </a:stretch>
+                  </pic:blipFill>
+                  <pic:spPr>
+                    <a:xfrm>
+                      <a:off x="0" y="0"/>
+                      <a:ext cx="3506874" cy="3769017"/>
+                    </a:xfrm>
+                    <a:prstGeom prst="rect">
+                      <a:avLst/>
+                    </a:prstGeom>
+                  </pic:spPr>
+                </pic:pic>
+              </a:graphicData>
+            </a:graphic>
+          </wp:inline>
+        </w:drawing>
+      </w:r>
+    </w:p>
+    <w:p>
+      <w:r>
+        <w:t xml:space="preserve">Slot 1: </w:t>
+      </w:r>
+      <w:r>
+        <w:t>in</w:t>
+      </w:r>
+      <w:r>
+        <w:br/>
+      </w:r>
+      <w:r>
+        <w:t xml:space="preserve">Slot </w:t>
+      </w:r>
+      <w:r>
+        <w:t>2</w:t>
+      </w:r>
+      <w:r>
+        <w:t xml:space="preserve">: </w:t>
+      </w:r>
+      <w:r>
+        <w:t>table</w:t>
+      </w:r>
+      <w:r>
+        <w:br/>
+      </w:r>
+      <w:r>
+        <w:t xml:space="preserve">Slot </w:t>
+      </w:r>
+      <w:r>
+        <w:t>3</w:t>
+      </w:r>
+      <w:r>
+        <w:t xml:space="preserve">: </w:t>
+      </w:r>
+      <w:r>
+        <w:t>out</w:t>
+      </w:r>
+    </w:p>
+    <w:p/>
+    <w:p/>
+    <w:p/>
+    <w:p>
+      <w:r>
+        <w:br/>
+      </w:r>
+    </w:p>
+    <w:p>
+      <w:r>
+        <w:br w:type="page"/>
+      </w:r>
+    </w:p>
+    <w:p>
+      <w:r>
+        <w:lastRenderedPageBreak/>
+        <w:t>We have this:</w:t>
+      </w:r>
+      <w:r>
+        <w:rPr>
+          <w:b/>
+          <w:bCs/>
+        </w:rPr>
+        <w:br/>
+        <w:t xml:space="preserve">“Get the customer whose last name is Jason, and course name is </w:t>
+      </w:r>
+      <w:proofErr w:type="spellStart"/>
+      <w:r>
+        <w:rPr>
+          <w:b/>
+          <w:bCs/>
+        </w:rPr>
+        <w:t>BigData</w:t>
+      </w:r>
+      <w:proofErr w:type="spellEnd"/>
+      <w:r>
+        <w:rPr>
+          <w:b/>
+          <w:bCs/>
+        </w:rPr>
+        <w:t>”</w:t>
+      </w:r>
+      <w:r>
+        <w:br/>
+      </w:r>
+      <w:r>
+        <w:rPr>
+          <w:noProof/>
+        </w:rPr>
+        <w:drawing>
+          <wp:inline distT="0" distB="0" distL="0" distR="0" wp14:anchorId="2B20815E" wp14:editId="6445414F">
+            <wp:extent cx="3765003" cy="2376055"/>
+            <wp:effectExtent l="0" t="0" r="6985" b="5715"/>
+            <wp:docPr id="30" name="Picture 30"/>
+            <wp:cNvGraphicFramePr>
+              <a:graphicFrameLocks xmlns:a="http://schemas.openxmlformats.org/drawingml/2006/main" noChangeAspect="1"/>
+            </wp:cNvGraphicFramePr>
+            <a:graphic xmlns:a="http://schemas.openxmlformats.org/drawingml/2006/main">
+              <a:graphicData uri="http://schemas.openxmlformats.org/drawingml/2006/picture">
+                <pic:pic xmlns:pic="http://schemas.openxmlformats.org/drawingml/2006/picture">
+                  <pic:nvPicPr>
+                    <pic:cNvPr id="1" name=""/>
+                    <pic:cNvPicPr/>
+                  </pic:nvPicPr>
+                  <pic:blipFill>
+                    <a:blip r:embed="rId46"/>
+                    <a:stretch>
+                      <a:fillRect/>
+                    </a:stretch>
+                  </pic:blipFill>
+                  <pic:spPr>
+                    <a:xfrm>
+                      <a:off x="0" y="0"/>
+                      <a:ext cx="3784100" cy="2388107"/>
+                    </a:xfrm>
+                    <a:prstGeom prst="rect">
+                      <a:avLst/>
+                    </a:prstGeom>
+                  </pic:spPr>
+                </pic:pic>
+              </a:graphicData>
+            </a:graphic>
+          </wp:inline>
+        </w:drawing>
+      </w:r>
+      <w:r>
+        <w:br/>
+      </w:r>
+      <w:r>
+        <w:rPr>
+          <w:noProof/>
+        </w:rPr>
+        <w:drawing>
+          <wp:inline distT="0" distB="0" distL="0" distR="0" wp14:anchorId="77EA514D" wp14:editId="169088EB">
+            <wp:extent cx="4950386" cy="2549237"/>
+            <wp:effectExtent l="0" t="0" r="3175" b="3810"/>
+            <wp:docPr id="31" name="Picture 31"/>
+            <wp:cNvGraphicFramePr>
+              <a:graphicFrameLocks xmlns:a="http://schemas.openxmlformats.org/drawingml/2006/main" noChangeAspect="1"/>
+            </wp:cNvGraphicFramePr>
+            <a:graphic xmlns:a="http://schemas.openxmlformats.org/drawingml/2006/main">
+              <a:graphicData uri="http://schemas.openxmlformats.org/drawingml/2006/picture">
+                <pic:pic xmlns:pic="http://schemas.openxmlformats.org/drawingml/2006/picture">
+                  <pic:nvPicPr>
+                    <pic:cNvPr id="1" name=""/>
+                    <pic:cNvPicPr/>
+                  </pic:nvPicPr>
+                  <pic:blipFill>
+                    <a:blip r:embed="rId47"/>
+                    <a:stretch>
+                      <a:fillRect/>
+                    </a:stretch>
+                  </pic:blipFill>
+                  <pic:spPr>
+                    <a:xfrm>
+                      <a:off x="0" y="0"/>
+                      <a:ext cx="4956075" cy="2552166"/>
+                    </a:xfrm>
+                    <a:prstGeom prst="rect">
+                      <a:avLst/>
+                    </a:prstGeom>
+                  </pic:spPr>
+                </pic:pic>
+              </a:graphicData>
+            </a:graphic>
+          </wp:inline>
+        </w:drawing>
+      </w:r>
+      <w:r>
+        <w:br/>
+        <w:t xml:space="preserve">Slot 1: </w:t>
+      </w:r>
+      <w:proofErr w:type="spellStart"/>
+      <w:r>
+        <w:t>whizlabEntity</w:t>
+      </w:r>
+      <w:proofErr w:type="spellEnd"/>
+      <w:r>
+        <w:br/>
+      </w:r>
+      <w:r>
+        <w:t xml:space="preserve">Slot </w:t>
+      </w:r>
+      <w:r>
+        <w:t>2</w:t>
+      </w:r>
+      <w:r>
+        <w:t>:</w:t>
+      </w:r>
+      <w:r>
+        <w:t xml:space="preserve"> </w:t>
+      </w:r>
+      <w:proofErr w:type="spellStart"/>
+      <w:r>
+        <w:t>whizlabEntity</w:t>
+      </w:r>
+      <w:proofErr w:type="spellEnd"/>
+      <w:r>
+        <w:br/>
+      </w:r>
+      <w:r>
+        <w:t xml:space="preserve">Slot </w:t>
+      </w:r>
+      <w:r>
+        <w:t>3</w:t>
+      </w:r>
+      <w:r>
+        <w:t>:</w:t>
+      </w:r>
+      <w:r>
+        <w:t xml:space="preserve"> </w:t>
+      </w:r>
+      <w:proofErr w:type="spellStart"/>
+      <w:r>
+        <w:rPr>
+          <w:color w:val="FF0000"/>
+        </w:rPr>
+        <w:t>lastName</w:t>
+      </w:r>
+      <w:proofErr w:type="spellEnd"/>
+      <w:r>
+        <w:br/>
+      </w:r>
+      <w:r>
+        <w:t xml:space="preserve">Slot </w:t>
+      </w:r>
+      <w:r>
+        <w:t>4</w:t>
+      </w:r>
+      <w:r>
+        <w:t>:</w:t>
+      </w:r>
+      <w:r>
+        <w:t xml:space="preserve"> </w:t>
+      </w:r>
+      <w:r>
+        <w:t>course</w:t>
+      </w:r>
+      <w:r>
+        <w:br/>
+      </w:r>
+    </w:p>
+    <w:p>
+      <w:pPr>
+        <w:rPr>
+          <w:b/>
+          <w:bCs/>
+          <w:color w:val="FF0000"/>
+        </w:rPr>
+      </w:pPr>
+      <w:r>
+        <w:rPr>
+          <w:b/>
+          <w:bCs/>
+          <w:color w:val="FF0000"/>
+        </w:rPr>
+        <w:br/>
+        <w:t>?????</w:t>
+      </w:r>
+      <w:r>
+        <w:rPr>
+          <w:b/>
+          <w:bCs/>
+          <w:color w:val="FF0000"/>
+        </w:rPr>
+        <w:br/>
+      </w:r>
+      <w:r>
+        <w:rPr>
+          <w:b/>
+          <w:bCs/>
+          <w:color w:val="FF0000"/>
+        </w:rPr>
+        <w:t xml:space="preserve">NOTE: Apparently </w:t>
+      </w:r>
+      <w:proofErr w:type="spellStart"/>
+      <w:r>
+        <w:rPr>
+          <w:b/>
+          <w:bCs/>
+          <w:color w:val="FF0000"/>
+        </w:rPr>
+        <w:t>PartitionKey</w:t>
+      </w:r>
+      <w:proofErr w:type="spellEnd"/>
+      <w:r>
+        <w:rPr>
+          <w:b/>
+          <w:bCs/>
+          <w:color w:val="FF0000"/>
+        </w:rPr>
+        <w:t xml:space="preserve"> is not used in queries, refer to them as their normal column names</w:t>
+      </w:r>
+      <w:r>
+        <w:rPr>
+          <w:b/>
+          <w:bCs/>
+          <w:color w:val="FF0000"/>
+        </w:rPr>
+        <w:br/>
+        <w:t xml:space="preserve">This is not the case for </w:t>
+      </w:r>
+      <w:proofErr w:type="spellStart"/>
+      <w:r>
+        <w:rPr>
+          <w:b/>
+          <w:bCs/>
+          <w:color w:val="FF0000"/>
+        </w:rPr>
+        <w:t>PrimaryKeys</w:t>
+      </w:r>
+      <w:proofErr w:type="spellEnd"/>
+      <w:r>
+        <w:rPr>
+          <w:b/>
+          <w:bCs/>
+          <w:color w:val="FF0000"/>
+        </w:rPr>
+        <w:br/>
+        <w:t>??????</w:t>
+      </w:r>
+    </w:p>
+    <w:p/>
+    <w:p>
+      <w:pPr>
+        <w:rPr>
+          <w:b/>
+          <w:bCs/>
+        </w:rPr>
+      </w:pPr>
+      <w:r>
+        <w:t xml:space="preserve">We want to store files for 1 year, they won’t get accessed a lot: </w:t>
+      </w:r>
+      <w:r>
+        <w:rPr>
+          <w:b/>
+          <w:bCs/>
+        </w:rPr>
+        <w:t xml:space="preserve">use Blob Storage, </w:t>
+      </w:r>
+      <w:proofErr w:type="spellStart"/>
+      <w:r>
+        <w:rPr>
+          <w:b/>
+          <w:bCs/>
+        </w:rPr>
+        <w:t>Archieve</w:t>
+      </w:r>
+      <w:proofErr w:type="spellEnd"/>
+      <w:r>
+        <w:rPr>
+          <w:b/>
+          <w:bCs/>
+        </w:rPr>
+        <w:t xml:space="preserve"> tier</w:t>
+      </w:r>
+      <w:r>
+        <w:rPr>
+          <w:b/>
+          <w:bCs/>
+        </w:rPr>
+        <w:br/>
+        <w:t xml:space="preserve">Note, if we want to access these files, then </w:t>
+      </w:r>
+      <w:r>
+        <w:rPr>
+          <w:b/>
+          <w:bCs/>
+          <w:highlight w:val="yellow"/>
+        </w:rPr>
+        <w:t>change the tier of the obje</w:t>
+      </w:r>
       <w:bookmarkStart w:id="0" w:name="_GoBack"/>
       <w:bookmarkEnd w:id="0"/>
-    </w:p>
-    <w:p/>
+      <w:r>
+        <w:rPr>
+          <w:b/>
+          <w:bCs/>
+          <w:highlight w:val="yellow"/>
+        </w:rPr>
+        <w:t>ct</w:t>
+      </w:r>
+    </w:p>
+    <w:p>
+      <w:pPr>
+        <w:rPr>
+          <w:b/>
+          <w:bCs/>
+        </w:rPr>
+      </w:pPr>
+    </w:p>
+    <w:p>
+      <w:pPr>
+        <w:rPr>
+          <w:b/>
+          <w:bCs/>
+        </w:rPr>
+      </w:pPr>
+    </w:p>
+    <w:p>
+      <w:r>
+        <w:br/>
+      </w:r>
+    </w:p>
     <w:sectPr>
       <w:pgSz w:w="12240" w:h="15840"/>
       <w:pgMar w:top="1440" w:right="1440" w:bottom="1440" w:left="1440" w:header="720" w:footer="720" w:gutter="0"/>

</xml_diff>

<commit_message>
Complete to Question 227
</commit_message>
<xml_diff>
--- a/Publish/Practice.docx
+++ b/Publish/Practice.docx
@@ -7541,39 +7541,905 @@
           <w:bCs/>
           <w:highlight w:val="yellow"/>
         </w:rPr>
-        <w:t>change the tier of the obje</w:t>
-      </w:r>
+        <w:t>change the tier of the object</w:t>
+      </w:r>
+    </w:p>
+    <w:p>
+      <w:pPr>
+        <w:rPr>
+          <w:b/>
+          <w:bCs/>
+        </w:rPr>
+      </w:pPr>
+    </w:p>
+    <w:p>
+      <w:pPr>
+        <w:rPr>
+          <w:b/>
+          <w:bCs/>
+        </w:rPr>
+      </w:pPr>
+    </w:p>
+    <w:p>
+      <w:r>
+        <w:t xml:space="preserve">We want to create a key in </w:t>
+      </w:r>
+      <w:proofErr w:type="spellStart"/>
+      <w:r>
+        <w:t>KeyVault</w:t>
+      </w:r>
+      <w:proofErr w:type="spellEnd"/>
+      <w:r>
+        <w:t xml:space="preserve"> via REST API:</w:t>
+      </w:r>
+      <w:r>
+        <w:br/>
+        <w:t xml:space="preserve">POST </w:t>
+      </w:r>
+      <w:r>
+        <w:t>https://skillcertlabvault.vault.azure.net/keys/skillcertlabkey/create?api-version=7.0</w:t>
+      </w:r>
+    </w:p>
+    <w:p>
+      <w:pPr>
+        <w:rPr>
+          <w:b/>
+          <w:bCs/>
+        </w:rPr>
+      </w:pPr>
+    </w:p>
+    <w:p>
+      <w:r>
+        <w:rPr>
+          <w:b/>
+          <w:bCs/>
+        </w:rPr>
+        <w:t>SQL DB, we want encrypted connection:</w:t>
+      </w:r>
+      <w:r>
+        <w:br/>
+      </w:r>
+      <w:r>
+        <w:t>Set Encrypt=True</w:t>
+      </w:r>
+      <w:r>
+        <w:br/>
+      </w:r>
+      <w:r>
+        <w:t xml:space="preserve">Set </w:t>
+      </w:r>
+      <w:proofErr w:type="spellStart"/>
+      <w:r>
+        <w:rPr>
+          <w:b/>
+          <w:bCs/>
+        </w:rPr>
+        <w:t>TrustServerCertificate</w:t>
+      </w:r>
+      <w:proofErr w:type="spellEnd"/>
+      <w:r>
+        <w:t>=False</w:t>
+      </w:r>
+    </w:p>
+    <w:p/>
+    <w:p/>
+    <w:p>
+      <w:pPr>
+        <w:rPr>
+          <w:highlight w:val="yellow"/>
+        </w:rPr>
+      </w:pPr>
+      <w:r>
+        <w:t>We are setting up API management in Azure, authentication via client certificates</w:t>
+      </w:r>
+      <w:r>
+        <w:br/>
+        <w:t xml:space="preserve">- </w:t>
+      </w:r>
+      <w:r>
+        <w:rPr>
+          <w:b/>
+          <w:bCs/>
+        </w:rPr>
+        <w:t>INSTALL THE CERTIFICATE INTO API MANAGEMENT</w:t>
+      </w:r>
+      <w:r>
+        <w:rPr>
+          <w:b/>
+          <w:bCs/>
+        </w:rPr>
+        <w:br/>
+      </w:r>
+      <w:r>
+        <w:t xml:space="preserve">do not: create client </w:t>
+      </w:r>
+      <w:proofErr w:type="spellStart"/>
+      <w:r>
+        <w:t>certi</w:t>
+      </w:r>
+      <w:proofErr w:type="spellEnd"/>
+      <w:r>
+        <w:t xml:space="preserve"> within API management instance, or add the </w:t>
+      </w:r>
+      <w:proofErr w:type="spellStart"/>
+      <w:r>
+        <w:t>certi’s</w:t>
+      </w:r>
+      <w:proofErr w:type="spellEnd"/>
+      <w:r>
+        <w:t xml:space="preserve"> data to API management instance, or enable SSL on the API management instance</w:t>
+      </w:r>
+      <w:r>
+        <w:br/>
+      </w:r>
+      <w:r>
+        <w:br/>
+      </w:r>
+      <w:r>
+        <w:rPr>
+          <w:highlight w:val="yellow"/>
+        </w:rPr>
+        <w:t xml:space="preserve">What policies needs to be used to define the client certificate authentication attribute? </w:t>
+      </w:r>
+      <w:r>
+        <w:rPr>
+          <w:b/>
+          <w:bCs/>
+          <w:highlight w:val="yellow"/>
+        </w:rPr>
+        <w:t>INBOUND</w:t>
+      </w:r>
+      <w:r>
+        <w:rPr>
+          <w:b/>
+          <w:bCs/>
+          <w:highlight w:val="yellow"/>
+        </w:rPr>
+        <w:t xml:space="preserve"> </w:t>
+      </w:r>
+      <w:r>
+        <w:rPr>
+          <w:highlight w:val="yellow"/>
+        </w:rPr>
+        <w:t>(not primary)</w:t>
+      </w:r>
+    </w:p>
+    <w:p>
+      <w:hyperlink r:id="rId48" w:history="1">
+        <w:r>
+          <w:rPr>
+            <w:rStyle w:val="Hyperlink"/>
+            <w:highlight w:val="yellow"/>
+          </w:rPr>
+          <w:t>https://docs.microsoft.com/en-us/azure/api-management/api-management-authentication-policies</w:t>
+        </w:r>
+      </w:hyperlink>
+    </w:p>
+    <w:p/>
+    <w:p/>
+    <w:p>
+      <w:pPr>
+        <w:rPr>
+          <w:b/>
+          <w:bCs/>
+        </w:rPr>
+      </w:pPr>
+      <w:r>
+        <w:t xml:space="preserve">We are interacting with Event Hub: we want high throughput, what API to use? </w:t>
+      </w:r>
+      <w:proofErr w:type="spellStart"/>
+      <w:r>
+        <w:rPr>
+          <w:b/>
+          <w:bCs/>
+        </w:rPr>
+        <w:t>CreateBatch</w:t>
+      </w:r>
+      <w:proofErr w:type="spellEnd"/>
+    </w:p>
+    <w:p>
+      <w:hyperlink r:id="rId49" w:history="1">
+        <w:r>
+          <w:rPr>
+            <w:rStyle w:val="Hyperlink"/>
+            <w:highlight w:val="yellow"/>
+          </w:rPr>
+          <w:t>https://docs.microsoft.com/en-us/azure/event-hubs/event-hubs-programming-guide</w:t>
+        </w:r>
+      </w:hyperlink>
+    </w:p>
+    <w:p>
+      <w:pPr>
+        <w:rPr>
+          <w:b/>
+          <w:bCs/>
+        </w:rPr>
+      </w:pPr>
+      <w:r>
+        <w:t xml:space="preserve">Then use </w:t>
+      </w:r>
+      <w:proofErr w:type="spellStart"/>
+      <w:r>
+        <w:rPr>
+          <w:b/>
+          <w:bCs/>
+        </w:rPr>
+        <w:t>SendAsync</w:t>
+      </w:r>
+      <w:proofErr w:type="spellEnd"/>
+    </w:p>
+    <w:p>
+      <w:pPr>
+        <w:rPr>
+          <w:b/>
+          <w:bCs/>
+        </w:rPr>
+      </w:pPr>
+    </w:p>
+    <w:p>
+      <w:pPr>
+        <w:rPr>
+          <w:b/>
+          <w:bCs/>
+        </w:rPr>
+      </w:pPr>
+    </w:p>
+    <w:p>
+      <w:r>
+        <w:br w:type="page"/>
+      </w:r>
+    </w:p>
+    <w:p>
+      <w:proofErr w:type="spellStart"/>
+      <w:r>
+        <w:lastRenderedPageBreak/>
+        <w:t>CosmosDb</w:t>
+      </w:r>
+      <w:proofErr w:type="spellEnd"/>
+      <w:r>
+        <w:t>, we want 99.99% availability, accept writes even if network outage, or failures are happening</w:t>
+      </w:r>
+      <w:r>
+        <w:br/>
+        <w:t>Process data in the same sequence as writes are made</w:t>
+      </w:r>
+      <w:r>
+        <w:br/>
+        <w:t xml:space="preserve">Allow out of order data with max 5s </w:t>
+      </w:r>
+      <w:proofErr w:type="spellStart"/>
+      <w:r>
+        <w:t>tolarence</w:t>
+      </w:r>
+      <w:proofErr w:type="spellEnd"/>
+      <w:r>
+        <w:br/>
+        <w:t>Use SQL API</w:t>
+      </w:r>
+    </w:p>
+    <w:p>
+      <w:r>
+        <w:rPr>
+          <w:noProof/>
+        </w:rPr>
+        <w:drawing>
+          <wp:inline distT="0" distB="0" distL="0" distR="0" wp14:anchorId="60B557F1" wp14:editId="69BFEB8C">
+            <wp:extent cx="3283527" cy="2620121"/>
+            <wp:effectExtent l="0" t="0" r="0" b="8890"/>
+            <wp:docPr id="32" name="Picture 32"/>
+            <wp:cNvGraphicFramePr>
+              <a:graphicFrameLocks xmlns:a="http://schemas.openxmlformats.org/drawingml/2006/main" noChangeAspect="1"/>
+            </wp:cNvGraphicFramePr>
+            <a:graphic xmlns:a="http://schemas.openxmlformats.org/drawingml/2006/main">
+              <a:graphicData uri="http://schemas.openxmlformats.org/drawingml/2006/picture">
+                <pic:pic xmlns:pic="http://schemas.openxmlformats.org/drawingml/2006/picture">
+                  <pic:nvPicPr>
+                    <pic:cNvPr id="1" name=""/>
+                    <pic:cNvPicPr/>
+                  </pic:nvPicPr>
+                  <pic:blipFill>
+                    <a:blip r:embed="rId50"/>
+                    <a:stretch>
+                      <a:fillRect/>
+                    </a:stretch>
+                  </pic:blipFill>
+                  <pic:spPr>
+                    <a:xfrm>
+                      <a:off x="0" y="0"/>
+                      <a:ext cx="3286423" cy="2622432"/>
+                    </a:xfrm>
+                    <a:prstGeom prst="rect">
+                      <a:avLst/>
+                    </a:prstGeom>
+                  </pic:spPr>
+                </pic:pic>
+              </a:graphicData>
+            </a:graphic>
+          </wp:inline>
+        </w:drawing>
+      </w:r>
+    </w:p>
+    <w:p>
+      <w:r>
+        <w:t xml:space="preserve">Slot1: </w:t>
+      </w:r>
+      <w:proofErr w:type="spellStart"/>
+      <w:r>
+        <w:rPr>
+          <w:highlight w:val="yellow"/>
+        </w:rPr>
+        <w:t>BoundedStaleness</w:t>
+      </w:r>
+      <w:proofErr w:type="spellEnd"/>
+      <w:r>
+        <w:br/>
+        <w:t>Slot 2: --enable-automatic-failover true</w:t>
+      </w:r>
+      <w:r>
+        <w:br/>
+        <w:t xml:space="preserve">Slot 3: --locations </w:t>
+      </w:r>
+      <w:r>
+        <w:t>‘</w:t>
+      </w:r>
+      <w:proofErr w:type="spellStart"/>
+      <w:r>
+        <w:t>southcentalus</w:t>
+      </w:r>
+      <w:proofErr w:type="spellEnd"/>
+      <w:r>
+        <w:t xml:space="preserve">=0 </w:t>
+      </w:r>
+      <w:proofErr w:type="spellStart"/>
+      <w:r>
+        <w:t>eastus</w:t>
+      </w:r>
+      <w:proofErr w:type="spellEnd"/>
+      <w:r>
+        <w:t>=1’</w:t>
+      </w:r>
+      <w:r>
+        <w:t xml:space="preserve"> (we are defining two, because of failover rate)</w:t>
+      </w:r>
+    </w:p>
+    <w:p/>
+    <w:p/>
+    <w:p>
+      <w:r>
+        <w:br w:type="page"/>
+      </w:r>
+    </w:p>
+    <w:p>
+      <w:r>
+        <w:lastRenderedPageBreak/>
+        <w:t>We are</w:t>
+      </w:r>
+      <w:r>
+        <w:t xml:space="preserve"> securing a Linux VM with Disk Encryption</w:t>
+      </w:r>
+    </w:p>
+    <w:p>
+      <w:r>
+        <w:rPr>
+          <w:noProof/>
+        </w:rPr>
+        <w:drawing>
+          <wp:inline distT="0" distB="0" distL="0" distR="0" wp14:anchorId="6A00A027" wp14:editId="0296069A">
+            <wp:extent cx="3693464" cy="5056909"/>
+            <wp:effectExtent l="0" t="0" r="2540" b="0"/>
+            <wp:docPr id="33" name="Picture 33"/>
+            <wp:cNvGraphicFramePr>
+              <a:graphicFrameLocks xmlns:a="http://schemas.openxmlformats.org/drawingml/2006/main" noChangeAspect="1"/>
+            </wp:cNvGraphicFramePr>
+            <a:graphic xmlns:a="http://schemas.openxmlformats.org/drawingml/2006/main">
+              <a:graphicData uri="http://schemas.openxmlformats.org/drawingml/2006/picture">
+                <pic:pic xmlns:pic="http://schemas.openxmlformats.org/drawingml/2006/picture">
+                  <pic:nvPicPr>
+                    <pic:cNvPr id="1" name=""/>
+                    <pic:cNvPicPr/>
+                  </pic:nvPicPr>
+                  <pic:blipFill>
+                    <a:blip r:embed="rId51"/>
+                    <a:stretch>
+                      <a:fillRect/>
+                    </a:stretch>
+                  </pic:blipFill>
+                  <pic:spPr>
+                    <a:xfrm>
+                      <a:off x="0" y="0"/>
+                      <a:ext cx="3704305" cy="5071752"/>
+                    </a:xfrm>
+                    <a:prstGeom prst="rect">
+                      <a:avLst/>
+                    </a:prstGeom>
+                  </pic:spPr>
+                </pic:pic>
+              </a:graphicData>
+            </a:graphic>
+          </wp:inline>
+        </w:drawing>
+      </w:r>
+    </w:p>
+    <w:p>
+      <w:r>
+        <w:rPr>
+          <w:noProof/>
+        </w:rPr>
+        <w:drawing>
+          <wp:inline distT="0" distB="0" distL="0" distR="0" wp14:anchorId="06B254C9" wp14:editId="436ACA19">
+            <wp:extent cx="2369127" cy="1783759"/>
+            <wp:effectExtent l="0" t="0" r="0" b="6985"/>
+            <wp:docPr id="34" name="Picture 34"/>
+            <wp:cNvGraphicFramePr>
+              <a:graphicFrameLocks xmlns:a="http://schemas.openxmlformats.org/drawingml/2006/main" noChangeAspect="1"/>
+            </wp:cNvGraphicFramePr>
+            <a:graphic xmlns:a="http://schemas.openxmlformats.org/drawingml/2006/main">
+              <a:graphicData uri="http://schemas.openxmlformats.org/drawingml/2006/picture">
+                <pic:pic xmlns:pic="http://schemas.openxmlformats.org/drawingml/2006/picture">
+                  <pic:nvPicPr>
+                    <pic:cNvPr id="1" name=""/>
+                    <pic:cNvPicPr/>
+                  </pic:nvPicPr>
+                  <pic:blipFill>
+                    <a:blip r:embed="rId52"/>
+                    <a:stretch>
+                      <a:fillRect/>
+                    </a:stretch>
+                  </pic:blipFill>
+                  <pic:spPr>
+                    <a:xfrm>
+                      <a:off x="0" y="0"/>
+                      <a:ext cx="2402684" cy="1809025"/>
+                    </a:xfrm>
+                    <a:prstGeom prst="rect">
+                      <a:avLst/>
+                    </a:prstGeom>
+                  </pic:spPr>
+                </pic:pic>
+              </a:graphicData>
+            </a:graphic>
+          </wp:inline>
+        </w:drawing>
+      </w:r>
+    </w:p>
+    <w:p>
+      <w:pPr>
+        <w:rPr>
+          <w:b/>
+          <w:bCs/>
+        </w:rPr>
+      </w:pPr>
+      <w:r>
+        <w:t xml:space="preserve">Slot 1: </w:t>
+      </w:r>
+      <w:proofErr w:type="spellStart"/>
+      <w:r>
+        <w:t>keyvault</w:t>
+      </w:r>
+      <w:proofErr w:type="spellEnd"/>
+      <w:r>
+        <w:br/>
+        <w:t xml:space="preserve">Slot 2: </w:t>
+      </w:r>
+      <w:proofErr w:type="spellStart"/>
+      <w:r>
+        <w:t>keyvault</w:t>
+      </w:r>
+      <w:proofErr w:type="spellEnd"/>
+      <w:r>
+        <w:t xml:space="preserve"> key</w:t>
+      </w:r>
+      <w:r>
+        <w:br/>
+      </w:r>
+      <w:r>
+        <w:t xml:space="preserve">Slot </w:t>
+      </w:r>
+      <w:r>
+        <w:t>3</w:t>
+      </w:r>
+      <w:r>
+        <w:t>:</w:t>
+      </w:r>
+      <w:r>
+        <w:t xml:space="preserve"> </w:t>
+      </w:r>
+      <w:proofErr w:type="spellStart"/>
+      <w:r>
+        <w:t>vm</w:t>
+      </w:r>
+      <w:proofErr w:type="spellEnd"/>
+      <w:r>
+        <w:br/>
+      </w:r>
+      <w:r>
+        <w:lastRenderedPageBreak/>
+        <w:t xml:space="preserve">Slot </w:t>
+      </w:r>
+      <w:r>
+        <w:t>4</w:t>
+      </w:r>
+      <w:r>
+        <w:t>:</w:t>
+      </w:r>
+      <w:r>
+        <w:t xml:space="preserve"> </w:t>
+      </w:r>
+      <w:proofErr w:type="spellStart"/>
+      <w:r>
+        <w:t>vm</w:t>
+      </w:r>
+      <w:proofErr w:type="spellEnd"/>
+      <w:r>
+        <w:t xml:space="preserve"> encryption</w:t>
+      </w:r>
+      <w:r>
+        <w:br/>
+      </w:r>
+      <w:r>
+        <w:rPr>
+          <w:b/>
+          <w:bCs/>
+          <w:highlight w:val="yellow"/>
+        </w:rPr>
+        <w:t xml:space="preserve">Slot </w:t>
+      </w:r>
+      <w:r>
+        <w:rPr>
+          <w:b/>
+          <w:bCs/>
+          <w:highlight w:val="yellow"/>
+        </w:rPr>
+        <w:t>5</w:t>
+      </w:r>
+      <w:r>
+        <w:rPr>
+          <w:b/>
+          <w:bCs/>
+          <w:highlight w:val="yellow"/>
+        </w:rPr>
+        <w:t>:</w:t>
+      </w:r>
+      <w:r>
+        <w:rPr>
+          <w:b/>
+          <w:bCs/>
+          <w:highlight w:val="yellow"/>
+        </w:rPr>
+        <w:t xml:space="preserve"> all</w:t>
+      </w:r>
+    </w:p>
+    <w:p>
+      <w:pPr>
+        <w:rPr>
+          <w:b/>
+          <w:bCs/>
+        </w:rPr>
+      </w:pPr>
+    </w:p>
+    <w:p>
+      <w:pPr>
+        <w:rPr>
+          <w:b/>
+          <w:bCs/>
+        </w:rPr>
+      </w:pPr>
+    </w:p>
+    <w:p>
+      <w:r>
+        <w:t>We are</w:t>
+      </w:r>
+      <w:r>
+        <w:t xml:space="preserve"> communicating with Notification Hubs SDK:</w:t>
+      </w:r>
+    </w:p>
+    <w:p>
+      <w:r>
+        <w:rPr>
+          <w:noProof/>
+        </w:rPr>
+        <w:drawing>
+          <wp:inline distT="0" distB="0" distL="0" distR="0" wp14:anchorId="036B0F97" wp14:editId="652D6D6D">
+            <wp:extent cx="5943600" cy="1067435"/>
+            <wp:effectExtent l="0" t="0" r="0" b="0"/>
+            <wp:docPr id="35" name="Picture 35"/>
+            <wp:cNvGraphicFramePr>
+              <a:graphicFrameLocks xmlns:a="http://schemas.openxmlformats.org/drawingml/2006/main" noChangeAspect="1"/>
+            </wp:cNvGraphicFramePr>
+            <a:graphic xmlns:a="http://schemas.openxmlformats.org/drawingml/2006/main">
+              <a:graphicData uri="http://schemas.openxmlformats.org/drawingml/2006/picture">
+                <pic:pic xmlns:pic="http://schemas.openxmlformats.org/drawingml/2006/picture">
+                  <pic:nvPicPr>
+                    <pic:cNvPr id="1" name=""/>
+                    <pic:cNvPicPr/>
+                  </pic:nvPicPr>
+                  <pic:blipFill>
+                    <a:blip r:embed="rId53"/>
+                    <a:stretch>
+                      <a:fillRect/>
+                    </a:stretch>
+                  </pic:blipFill>
+                  <pic:spPr>
+                    <a:xfrm>
+                      <a:off x="0" y="0"/>
+                      <a:ext cx="5943600" cy="1067435"/>
+                    </a:xfrm>
+                    <a:prstGeom prst="rect">
+                      <a:avLst/>
+                    </a:prstGeom>
+                  </pic:spPr>
+                </pic:pic>
+              </a:graphicData>
+            </a:graphic>
+          </wp:inline>
+        </w:drawing>
+      </w:r>
+    </w:p>
+    <w:p>
+      <w:r>
+        <w:t>Slot 1: Notification</w:t>
+      </w:r>
+      <w:r>
+        <w:br/>
+        <w:t xml:space="preserve">Slot 2: </w:t>
+      </w:r>
+      <w:proofErr w:type="spellStart"/>
+      <w:r>
+        <w:t>ScheduleNotificationAsync</w:t>
+      </w:r>
+      <w:proofErr w:type="spellEnd"/>
+    </w:p>
+    <w:p>
+      <w:pPr>
+        <w:rPr>
+          <w:b/>
+          <w:bCs/>
+        </w:rPr>
+      </w:pPr>
+      <w:proofErr w:type="spellStart"/>
+      <w:r>
+        <w:rPr>
+          <w:b/>
+          <w:bCs/>
+          <w:highlight w:val="yellow"/>
+        </w:rPr>
+        <w:t>Todo</w:t>
+      </w:r>
+      <w:proofErr w:type="spellEnd"/>
+      <w:r>
+        <w:rPr>
+          <w:b/>
+          <w:bCs/>
+          <w:highlight w:val="yellow"/>
+        </w:rPr>
+        <w:t>: SEND notification async vs SCHEDULE notification async</w:t>
+      </w:r>
+    </w:p>
+    <w:p>
+      <w:pPr>
+        <w:rPr>
+          <w:b/>
+          <w:bCs/>
+        </w:rPr>
+      </w:pPr>
+    </w:p>
+    <w:p>
+      <w:r>
+        <w:t>We are working with Durable Functions, create a durable timer function:</w:t>
+      </w:r>
+      <w:r>
+        <w:br/>
+      </w:r>
+      <w:r>
+        <w:rPr>
+          <w:noProof/>
+        </w:rPr>
+        <w:drawing>
+          <wp:inline distT="0" distB="0" distL="0" distR="0" wp14:anchorId="3BEF1782" wp14:editId="551F4D34">
+            <wp:extent cx="4419600" cy="1990709"/>
+            <wp:effectExtent l="0" t="0" r="0" b="0"/>
+            <wp:docPr id="36" name="Picture 36"/>
+            <wp:cNvGraphicFramePr>
+              <a:graphicFrameLocks xmlns:a="http://schemas.openxmlformats.org/drawingml/2006/main" noChangeAspect="1"/>
+            </wp:cNvGraphicFramePr>
+            <a:graphic xmlns:a="http://schemas.openxmlformats.org/drawingml/2006/main">
+              <a:graphicData uri="http://schemas.openxmlformats.org/drawingml/2006/picture">
+                <pic:pic xmlns:pic="http://schemas.openxmlformats.org/drawingml/2006/picture">
+                  <pic:nvPicPr>
+                    <pic:cNvPr id="1" name=""/>
+                    <pic:cNvPicPr/>
+                  </pic:nvPicPr>
+                  <pic:blipFill>
+                    <a:blip r:embed="rId54"/>
+                    <a:stretch>
+                      <a:fillRect/>
+                    </a:stretch>
+                  </pic:blipFill>
+                  <pic:spPr>
+                    <a:xfrm>
+                      <a:off x="0" y="0"/>
+                      <a:ext cx="4431923" cy="1996260"/>
+                    </a:xfrm>
+                    <a:prstGeom prst="rect">
+                      <a:avLst/>
+                    </a:prstGeom>
+                  </pic:spPr>
+                </pic:pic>
+              </a:graphicData>
+            </a:graphic>
+          </wp:inline>
+        </w:drawing>
+      </w:r>
+      <w:r>
+        <w:br/>
+        <w:t xml:space="preserve">Slot 1: </w:t>
+      </w:r>
+      <w:proofErr w:type="spellStart"/>
+      <w:r>
+        <w:rPr>
+          <w:b/>
+          <w:bCs/>
+          <w:highlight w:val="yellow"/>
+        </w:rPr>
+        <w:t>OrchestrationTrigger</w:t>
+      </w:r>
+      <w:proofErr w:type="spellEnd"/>
+      <w:r>
+        <w:rPr>
+          <w:b/>
+          <w:bCs/>
+        </w:rPr>
+        <w:t xml:space="preserve"> </w:t>
+      </w:r>
+      <w:r>
+        <w:t>cause when working with durable functions, we use orchestration trigger</w:t>
+      </w:r>
+      <w:r>
+        <w:br/>
+        <w:t xml:space="preserve">Slot 2: </w:t>
+      </w:r>
+      <w:proofErr w:type="spellStart"/>
+      <w:r>
+        <w:rPr>
+          <w:b/>
+          <w:bCs/>
+        </w:rPr>
+        <w:t>CreateTimer</w:t>
+      </w:r>
+      <w:proofErr w:type="spellEnd"/>
+      <w:r>
+        <w:br/>
+        <w:t xml:space="preserve">Slot 3: </w:t>
+      </w:r>
+      <w:proofErr w:type="spellStart"/>
+      <w:r>
+        <w:rPr>
+          <w:b/>
+          <w:bCs/>
+        </w:rPr>
+        <w:t>CallActivityAsync</w:t>
+      </w:r>
+      <w:proofErr w:type="spellEnd"/>
+    </w:p>
+    <w:p>
+      <w:hyperlink r:id="rId55" w:history="1">
+        <w:r>
+          <w:rPr>
+            <w:rStyle w:val="Hyperlink"/>
+          </w:rPr>
+          <w:t>https://docs.microsoft.com/en-us/azure/azure-functions/durable/durable-functions-timers</w:t>
+        </w:r>
+      </w:hyperlink>
+    </w:p>
+    <w:p/>
+    <w:p/>
+    <w:p>
+      <w:r>
+        <w:lastRenderedPageBreak/>
+        <w:t xml:space="preserve">We are using </w:t>
+      </w:r>
+      <w:proofErr w:type="spellStart"/>
+      <w:r>
+        <w:t>azcopy</w:t>
+      </w:r>
+      <w:proofErr w:type="spellEnd"/>
+      <w:r>
+        <w:t xml:space="preserve"> tool to copy objects from local folder (D:\demo) to storage account</w:t>
+      </w:r>
+      <w:r>
+        <w:br/>
+      </w:r>
+      <w:r>
+        <w:rPr>
+          <w:noProof/>
+        </w:rPr>
+        <w:drawing>
+          <wp:inline distT="0" distB="0" distL="0" distR="0" wp14:anchorId="39EA6F67" wp14:editId="4AA95AAC">
+            <wp:extent cx="5943600" cy="1576070"/>
+            <wp:effectExtent l="0" t="0" r="0" b="5080"/>
+            <wp:docPr id="37" name="Picture 37"/>
+            <wp:cNvGraphicFramePr>
+              <a:graphicFrameLocks xmlns:a="http://schemas.openxmlformats.org/drawingml/2006/main" noChangeAspect="1"/>
+            </wp:cNvGraphicFramePr>
+            <a:graphic xmlns:a="http://schemas.openxmlformats.org/drawingml/2006/main">
+              <a:graphicData uri="http://schemas.openxmlformats.org/drawingml/2006/picture">
+                <pic:pic xmlns:pic="http://schemas.openxmlformats.org/drawingml/2006/picture">
+                  <pic:nvPicPr>
+                    <pic:cNvPr id="1" name=""/>
+                    <pic:cNvPicPr/>
+                  </pic:nvPicPr>
+                  <pic:blipFill>
+                    <a:blip r:embed="rId56"/>
+                    <a:stretch>
+                      <a:fillRect/>
+                    </a:stretch>
+                  </pic:blipFill>
+                  <pic:spPr>
+                    <a:xfrm>
+                      <a:off x="0" y="0"/>
+                      <a:ext cx="5943600" cy="1576070"/>
+                    </a:xfrm>
+                    <a:prstGeom prst="rect">
+                      <a:avLst/>
+                    </a:prstGeom>
+                  </pic:spPr>
+                </pic:pic>
+              </a:graphicData>
+            </a:graphic>
+          </wp:inline>
+        </w:drawing>
+      </w:r>
+      <w:r>
+        <w:br/>
+        <w:t xml:space="preserve">Slot 1: </w:t>
+      </w:r>
+      <w:r>
+        <w:t>D:\demo</w:t>
+      </w:r>
+      <w:r>
+        <w:t xml:space="preserve"> (the local folder)</w:t>
+      </w:r>
+      <w:r>
+        <w:br/>
+        <w:t xml:space="preserve">Slot 2: </w:t>
+      </w:r>
+      <w:hyperlink r:id="rId57" w:history="1">
+        <w:r>
+          <w:rPr>
+            <w:rStyle w:val="Hyperlink"/>
+          </w:rPr>
+          <w:t>https://skillcertlabstore2020.blob.core.windows.net/demo</w:t>
+        </w:r>
+      </w:hyperlink>
+      <w:r>
+        <w:t xml:space="preserve"> (full URI of blob container)</w:t>
+      </w:r>
+      <w:r>
+        <w:br/>
+      </w:r>
+      <w:r>
+        <w:rPr>
+          <w:b/>
+          <w:bCs/>
+          <w:highlight w:val="yellow"/>
+        </w:rPr>
+        <w:t>Slot 3: --recursive=true</w:t>
+      </w:r>
+    </w:p>
+    <w:p>
+      <w:hyperlink r:id="rId58" w:history="1">
+        <w:r>
+          <w:rPr>
+            <w:rStyle w:val="Hyperlink"/>
+          </w:rPr>
+          <w:t>https://docs.microsoft.com/en-us/azure/storage/common/storage-use-azcopy-v10</w:t>
+        </w:r>
+      </w:hyperlink>
+    </w:p>
+    <w:p/>
+    <w:p>
       <w:bookmarkStart w:id="0" w:name="_GoBack"/>
       <w:bookmarkEnd w:id="0"/>
-      <w:r>
-        <w:rPr>
-          <w:b/>
-          <w:bCs/>
-          <w:highlight w:val="yellow"/>
-        </w:rPr>
-        <w:t>ct</w:t>
-      </w:r>
-    </w:p>
-    <w:p>
-      <w:pPr>
-        <w:rPr>
-          <w:b/>
-          <w:bCs/>
-        </w:rPr>
-      </w:pPr>
-    </w:p>
-    <w:p>
-      <w:pPr>
-        <w:rPr>
-          <w:b/>
-          <w:bCs/>
-        </w:rPr>
-      </w:pPr>
-    </w:p>
-    <w:p>
-      <w:r>
-        <w:br/>
-      </w:r>
     </w:p>
     <w:sectPr>
       <w:pgSz w:w="12240" w:h="15840"/>

</xml_diff>